<commit_message>
añadidas mas cosas en el word de maribel
</commit_message>
<xml_diff>
--- a/MariaIsabel/MariaIsabel_lenguajes3.docx
+++ b/MariaIsabel/MariaIsabel_lenguajes3.docx
@@ -36,15 +36,7 @@
         <w:jc w:val="both"/>
       </w:pPr>
       <w:r>
-        <w:t xml:space="preserve">Cuando ya se ha realizado el XML propuesto en VSC y se selecciona la opción “open </w:t>
-      </w:r>
-      <w:proofErr w:type="spellStart"/>
-      <w:r>
-        <w:t>with</w:t>
-      </w:r>
-      <w:proofErr w:type="spellEnd"/>
-      <w:r>
-        <w:t xml:space="preserve"> Live Server”, se escoge dicho archivo XML. El resultado sin modificaciones es el siguiente:</w:t>
+        <w:t>Cuando ya se ha realizado el XML propuesto en VSC y se selecciona la opción “open with Live Server”, se escoge dicho archivo XML. El resultado sin modificaciones es el siguiente:</w:t>
       </w:r>
     </w:p>
     <w:p/>
@@ -102,15 +94,7 @@
         <w:jc w:val="both"/>
       </w:pPr>
       <w:r>
-        <w:t>Con esta apariencia no resulta atractivo de leer para la mayoría de las personas. Por ello, hay que transformarlo con XSLT, con la ayuda también de etiquetas y elementos HTML, así como aportar estilo mediante CSS. Tras completar el ‘.</w:t>
-      </w:r>
-      <w:proofErr w:type="spellStart"/>
-      <w:r>
-        <w:t>xsl</w:t>
-      </w:r>
-      <w:proofErr w:type="spellEnd"/>
-      <w:r>
-        <w:t>’ pero sin aportar estilos CSS, la página web se visualiza de la siguiente manera:</w:t>
+        <w:t>Con esta apariencia no resulta atractivo de leer para la mayoría de las personas. Por ello, hay que transformarlo con XSLT, con la ayuda también de etiquetas y elementos HTML, así como aportar estilo mediante CSS. Tras completar el ‘.xsl’ pero sin aportar estilos CSS, la página web se visualiza de la siguiente manera:</w:t>
       </w:r>
     </w:p>
     <w:p>
@@ -269,15 +253,7 @@
         <w:t xml:space="preserve">archivo </w:t>
       </w:r>
       <w:r>
-        <w:t>‘</w:t>
-      </w:r>
-      <w:proofErr w:type="spellStart"/>
-      <w:r>
-        <w:t>xsl</w:t>
-      </w:r>
-      <w:proofErr w:type="spellEnd"/>
-      <w:r>
-        <w:t xml:space="preserve">’, la página </w:t>
+        <w:t xml:space="preserve">‘xsl’, la página </w:t>
       </w:r>
       <w:r>
         <w:t>web se aprecia de esta manera:</w:t>
@@ -457,8 +433,131 @@
         <w:t>Requerimiento 2</w:t>
       </w:r>
     </w:p>
+    <w:p>
+      <w:r>
+        <w:t xml:space="preserve">En VSC se creó un nuevo archivo que sirviera para transformar del XML del requerimiento 1 a otro XML equivalente con distinta distribución y denominación de etiquetas, pero con la misma información. Dicho archivo es “requerimiento2.xsl”. </w:t>
+      </w:r>
+    </w:p>
+    <w:p>
+      <w:r>
+        <w:t>El resultado que se quiere obtener para el nuevo XML es el siguiente:</w:t>
+      </w:r>
+    </w:p>
+    <w:p>
+      <w:r>
+        <w:rPr>
+          <w:noProof/>
+        </w:rPr>
+        <w:lastRenderedPageBreak/>
+        <w:drawing>
+          <wp:inline distT="0" distB="0" distL="0" distR="0" wp14:anchorId="5DDC9D5E" wp14:editId="799A7302">
+            <wp:extent cx="5396865" cy="5178425"/>
+            <wp:effectExtent l="0" t="0" r="0" b="3175"/>
+            <wp:docPr id="1157003516" name="Imagen 1"/>
+            <wp:cNvGraphicFramePr>
+              <a:graphicFrameLocks xmlns:a="http://schemas.openxmlformats.org/drawingml/2006/main" noChangeAspect="1"/>
+            </wp:cNvGraphicFramePr>
+            <a:graphic xmlns:a="http://schemas.openxmlformats.org/drawingml/2006/main">
+              <a:graphicData uri="http://schemas.openxmlformats.org/drawingml/2006/picture">
+                <pic:pic xmlns:pic="http://schemas.openxmlformats.org/drawingml/2006/picture">
+                  <pic:nvPicPr>
+                    <pic:cNvPr id="0" name="Picture 1"/>
+                    <pic:cNvPicPr>
+                      <a:picLocks noChangeAspect="1" noChangeArrowheads="1"/>
+                    </pic:cNvPicPr>
+                  </pic:nvPicPr>
+                  <pic:blipFill>
+                    <a:blip r:embed="rId11" cstate="print">
+                      <a:extLst>
+                        <a:ext uri="{28A0092B-C50C-407E-A947-70E740481C1C}">
+                          <a14:useLocalDpi xmlns:a14="http://schemas.microsoft.com/office/drawing/2010/main" val="0"/>
+                        </a:ext>
+                      </a:extLst>
+                    </a:blip>
+                    <a:srcRect/>
+                    <a:stretch>
+                      <a:fillRect/>
+                    </a:stretch>
+                  </pic:blipFill>
+                  <pic:spPr bwMode="auto">
+                    <a:xfrm>
+                      <a:off x="0" y="0"/>
+                      <a:ext cx="5396865" cy="5178425"/>
+                    </a:xfrm>
+                    <a:prstGeom prst="rect">
+                      <a:avLst/>
+                    </a:prstGeom>
+                    <a:noFill/>
+                    <a:ln>
+                      <a:noFill/>
+                    </a:ln>
+                  </pic:spPr>
+                </pic:pic>
+              </a:graphicData>
+            </a:graphic>
+          </wp:inline>
+        </w:drawing>
+      </w:r>
+      <w:r>
+        <w:rPr>
+          <w:noProof/>
+        </w:rPr>
+        <w:drawing>
+          <wp:inline distT="0" distB="0" distL="0" distR="0" wp14:anchorId="61A17FD4" wp14:editId="1032AE9E">
+            <wp:extent cx="5396865" cy="1143000"/>
+            <wp:effectExtent l="0" t="0" r="0" b="0"/>
+            <wp:docPr id="1150087419" name="Imagen 2"/>
+            <wp:cNvGraphicFramePr>
+              <a:graphicFrameLocks xmlns:a="http://schemas.openxmlformats.org/drawingml/2006/main" noChangeAspect="1"/>
+            </wp:cNvGraphicFramePr>
+            <a:graphic xmlns:a="http://schemas.openxmlformats.org/drawingml/2006/main">
+              <a:graphicData uri="http://schemas.openxmlformats.org/drawingml/2006/picture">
+                <pic:pic xmlns:pic="http://schemas.openxmlformats.org/drawingml/2006/picture">
+                  <pic:nvPicPr>
+                    <pic:cNvPr id="0" name="Picture 2"/>
+                    <pic:cNvPicPr>
+                      <a:picLocks noChangeAspect="1" noChangeArrowheads="1"/>
+                    </pic:cNvPicPr>
+                  </pic:nvPicPr>
+                  <pic:blipFill>
+                    <a:blip r:embed="rId12" cstate="print">
+                      <a:extLst>
+                        <a:ext uri="{28A0092B-C50C-407E-A947-70E740481C1C}">
+                          <a14:useLocalDpi xmlns:a14="http://schemas.microsoft.com/office/drawing/2010/main" val="0"/>
+                        </a:ext>
+                      </a:extLst>
+                    </a:blip>
+                    <a:srcRect/>
+                    <a:stretch>
+                      <a:fillRect/>
+                    </a:stretch>
+                  </pic:blipFill>
+                  <pic:spPr bwMode="auto">
+                    <a:xfrm>
+                      <a:off x="0" y="0"/>
+                      <a:ext cx="5396865" cy="1143000"/>
+                    </a:xfrm>
+                    <a:prstGeom prst="rect">
+                      <a:avLst/>
+                    </a:prstGeom>
+                    <a:noFill/>
+                    <a:ln>
+                      <a:noFill/>
+                    </a:ln>
+                  </pic:spPr>
+                </pic:pic>
+              </a:graphicData>
+            </a:graphic>
+          </wp:inline>
+        </w:drawing>
+      </w:r>
+    </w:p>
     <w:p/>
-    <w:p/>
+    <w:p>
+      <w:r>
+        <w:t>Ahora se va a configurar el archivo en Notepad++:</w:t>
+      </w:r>
+    </w:p>
     <w:p>
       <w:r>
         <w:rPr>
@@ -481,7 +580,7 @@
                     <pic:cNvPicPr/>
                   </pic:nvPicPr>
                   <pic:blipFill>
-                    <a:blip r:embed="rId11" cstate="print">
+                    <a:blip r:embed="rId13" cstate="print">
                       <a:extLst>
                         <a:ext uri="{28A0092B-C50C-407E-A947-70E740481C1C}">
                           <a14:useLocalDpi xmlns:a14="http://schemas.microsoft.com/office/drawing/2010/main" val="0"/>
@@ -529,7 +628,7 @@
                     <pic:cNvPicPr/>
                   </pic:nvPicPr>
                   <pic:blipFill>
-                    <a:blip r:embed="rId12" cstate="print">
+                    <a:blip r:embed="rId14" cstate="print">
                       <a:extLst>
                         <a:ext uri="{28A0092B-C50C-407E-A947-70E740481C1C}">
                           <a14:useLocalDpi xmlns:a14="http://schemas.microsoft.com/office/drawing/2010/main" val="0"/>
@@ -578,7 +677,7 @@
                     <pic:cNvPicPr/>
                   </pic:nvPicPr>
                   <pic:blipFill>
-                    <a:blip r:embed="rId13">
+                    <a:blip r:embed="rId15">
                       <a:extLst>
                         <a:ext uri="{28A0092B-C50C-407E-A947-70E740481C1C}">
                           <a14:useLocalDpi xmlns:a14="http://schemas.microsoft.com/office/drawing/2010/main" val="0"/>
@@ -597,6 +696,181 @@
                     <a:prstGeom prst="rect">
                       <a:avLst/>
                     </a:prstGeom>
+                  </pic:spPr>
+                </pic:pic>
+              </a:graphicData>
+            </a:graphic>
+          </wp:inline>
+        </w:drawing>
+      </w:r>
+    </w:p>
+    <w:p/>
+    <w:p>
+      <w:r>
+        <w:t>Sin embargo, el resultado no es el 100% de lo esperado y algunos elementos no se disponen como deberían, creando duplicidades. Para los elementos que en el XML del requerimiento 2 son más sencillos no se observan problemas, es decir, probablemente el error se encuentra en los “for-each” de profesores y de ciclos:</w:t>
+      </w:r>
+    </w:p>
+    <w:p/>
+    <w:p>
+      <w:r>
+        <w:rPr>
+          <w:noProof/>
+        </w:rPr>
+        <w:lastRenderedPageBreak/>
+        <w:drawing>
+          <wp:inline distT="0" distB="0" distL="0" distR="0" wp14:anchorId="53C842ED" wp14:editId="4E4DC11A">
+            <wp:extent cx="5396865" cy="7941310"/>
+            <wp:effectExtent l="0" t="0" r="0" b="2540"/>
+            <wp:docPr id="932249270" name="Imagen 4"/>
+            <wp:cNvGraphicFramePr>
+              <a:graphicFrameLocks xmlns:a="http://schemas.openxmlformats.org/drawingml/2006/main" noChangeAspect="1"/>
+            </wp:cNvGraphicFramePr>
+            <a:graphic xmlns:a="http://schemas.openxmlformats.org/drawingml/2006/main">
+              <a:graphicData uri="http://schemas.openxmlformats.org/drawingml/2006/picture">
+                <pic:pic xmlns:pic="http://schemas.openxmlformats.org/drawingml/2006/picture">
+                  <pic:nvPicPr>
+                    <pic:cNvPr id="0" name="Picture 4"/>
+                    <pic:cNvPicPr>
+                      <a:picLocks noChangeAspect="1" noChangeArrowheads="1"/>
+                    </pic:cNvPicPr>
+                  </pic:nvPicPr>
+                  <pic:blipFill>
+                    <a:blip r:embed="rId16">
+                      <a:extLst>
+                        <a:ext uri="{28A0092B-C50C-407E-A947-70E740481C1C}">
+                          <a14:useLocalDpi xmlns:a14="http://schemas.microsoft.com/office/drawing/2010/main" val="0"/>
+                        </a:ext>
+                      </a:extLst>
+                    </a:blip>
+                    <a:srcRect/>
+                    <a:stretch>
+                      <a:fillRect/>
+                    </a:stretch>
+                  </pic:blipFill>
+                  <pic:spPr bwMode="auto">
+                    <a:xfrm>
+                      <a:off x="0" y="0"/>
+                      <a:ext cx="5396865" cy="7941310"/>
+                    </a:xfrm>
+                    <a:prstGeom prst="rect">
+                      <a:avLst/>
+                    </a:prstGeom>
+                    <a:noFill/>
+                    <a:ln>
+                      <a:noFill/>
+                    </a:ln>
+                  </pic:spPr>
+                </pic:pic>
+              </a:graphicData>
+            </a:graphic>
+          </wp:inline>
+        </w:drawing>
+      </w:r>
+    </w:p>
+    <w:p>
+      <w:r>
+        <w:rPr>
+          <w:noProof/>
+        </w:rPr>
+        <w:lastRenderedPageBreak/>
+        <w:drawing>
+          <wp:inline distT="0" distB="0" distL="0" distR="0" wp14:anchorId="00BF29EC" wp14:editId="41661D72">
+            <wp:extent cx="5396865" cy="8045450"/>
+            <wp:effectExtent l="0" t="0" r="0" b="0"/>
+            <wp:docPr id="794716910" name="Imagen 5"/>
+            <wp:cNvGraphicFramePr>
+              <a:graphicFrameLocks xmlns:a="http://schemas.openxmlformats.org/drawingml/2006/main" noChangeAspect="1"/>
+            </wp:cNvGraphicFramePr>
+            <a:graphic xmlns:a="http://schemas.openxmlformats.org/drawingml/2006/main">
+              <a:graphicData uri="http://schemas.openxmlformats.org/drawingml/2006/picture">
+                <pic:pic xmlns:pic="http://schemas.openxmlformats.org/drawingml/2006/picture">
+                  <pic:nvPicPr>
+                    <pic:cNvPr id="0" name="Picture 5"/>
+                    <pic:cNvPicPr>
+                      <a:picLocks noChangeAspect="1" noChangeArrowheads="1"/>
+                    </pic:cNvPicPr>
+                  </pic:nvPicPr>
+                  <pic:blipFill>
+                    <a:blip r:embed="rId17">
+                      <a:extLst>
+                        <a:ext uri="{28A0092B-C50C-407E-A947-70E740481C1C}">
+                          <a14:useLocalDpi xmlns:a14="http://schemas.microsoft.com/office/drawing/2010/main" val="0"/>
+                        </a:ext>
+                      </a:extLst>
+                    </a:blip>
+                    <a:srcRect/>
+                    <a:stretch>
+                      <a:fillRect/>
+                    </a:stretch>
+                  </pic:blipFill>
+                  <pic:spPr bwMode="auto">
+                    <a:xfrm>
+                      <a:off x="0" y="0"/>
+                      <a:ext cx="5396865" cy="8045450"/>
+                    </a:xfrm>
+                    <a:prstGeom prst="rect">
+                      <a:avLst/>
+                    </a:prstGeom>
+                    <a:noFill/>
+                    <a:ln>
+                      <a:noFill/>
+                    </a:ln>
+                  </pic:spPr>
+                </pic:pic>
+              </a:graphicData>
+            </a:graphic>
+          </wp:inline>
+        </w:drawing>
+      </w:r>
+    </w:p>
+    <w:p>
+      <w:r>
+        <w:rPr>
+          <w:noProof/>
+        </w:rPr>
+        <w:lastRenderedPageBreak/>
+        <w:drawing>
+          <wp:inline distT="0" distB="0" distL="0" distR="0" wp14:anchorId="36EC1EF8" wp14:editId="482D379F">
+            <wp:extent cx="5391785" cy="6386195"/>
+            <wp:effectExtent l="0" t="0" r="0" b="0"/>
+            <wp:docPr id="1047831408" name="Imagen 6"/>
+            <wp:cNvGraphicFramePr>
+              <a:graphicFrameLocks xmlns:a="http://schemas.openxmlformats.org/drawingml/2006/main" noChangeAspect="1"/>
+            </wp:cNvGraphicFramePr>
+            <a:graphic xmlns:a="http://schemas.openxmlformats.org/drawingml/2006/main">
+              <a:graphicData uri="http://schemas.openxmlformats.org/drawingml/2006/picture">
+                <pic:pic xmlns:pic="http://schemas.openxmlformats.org/drawingml/2006/picture">
+                  <pic:nvPicPr>
+                    <pic:cNvPr id="0" name="Picture 6"/>
+                    <pic:cNvPicPr>
+                      <a:picLocks noChangeAspect="1" noChangeArrowheads="1"/>
+                    </pic:cNvPicPr>
+                  </pic:nvPicPr>
+                  <pic:blipFill>
+                    <a:blip r:embed="rId18">
+                      <a:extLst>
+                        <a:ext uri="{28A0092B-C50C-407E-A947-70E740481C1C}">
+                          <a14:useLocalDpi xmlns:a14="http://schemas.microsoft.com/office/drawing/2010/main" val="0"/>
+                        </a:ext>
+                      </a:extLst>
+                    </a:blip>
+                    <a:srcRect/>
+                    <a:stretch>
+                      <a:fillRect/>
+                    </a:stretch>
+                  </pic:blipFill>
+                  <pic:spPr bwMode="auto">
+                    <a:xfrm>
+                      <a:off x="0" y="0"/>
+                      <a:ext cx="5391785" cy="6386195"/>
+                    </a:xfrm>
+                    <a:prstGeom prst="rect">
+                      <a:avLst/>
+                    </a:prstGeom>
+                    <a:noFill/>
+                    <a:ln>
+                      <a:noFill/>
+                    </a:ln>
                   </pic:spPr>
                 </pic:pic>
               </a:graphicData>

</xml_diff>